<commit_message>
r questions answered, waiting on SQLDB issue resolution
</commit_message>
<xml_diff>
--- a/SQL and R Challenge.docx
+++ b/SQL and R Challenge.docx
@@ -8,8 +8,6 @@
         <w:ind w:left="720"/>
         <w:jc w:val="center"/>
       </w:pPr>
-      <w:bookmarkStart w:id="0" w:name="_GoBack"/>
-      <w:bookmarkEnd w:id="0"/>
       <w:r>
         <w:t>SQL</w:t>
       </w:r>
@@ -990,7 +988,25 @@
                 <w:sz w:val="20"/>
                 <w:szCs w:val="20"/>
               </w:rPr>
-              <w:t>Total $ amount of previous orders</w:t>
+              <w:t xml:space="preserve">Total $ </w:t>
+            </w:r>
+            <w:proofErr w:type="gramStart"/>
+            <w:r>
+              <w:rPr>
+                <w:rFonts w:asciiTheme="majorHAnsi" w:hAnsiTheme="majorHAnsi"/>
+                <w:sz w:val="20"/>
+                <w:szCs w:val="20"/>
+              </w:rPr>
+              <w:t>amount</w:t>
+            </w:r>
+            <w:proofErr w:type="gramEnd"/>
+            <w:r>
+              <w:rPr>
+                <w:rFonts w:asciiTheme="majorHAnsi" w:hAnsiTheme="majorHAnsi"/>
+                <w:sz w:val="20"/>
+                <w:szCs w:val="20"/>
+              </w:rPr>
+              <w:t xml:space="preserve"> of previous orders</w:t>
             </w:r>
           </w:p>
         </w:tc>
@@ -1458,6 +1474,7 @@
         <w:t>(</w:t>
       </w:r>
       <w:proofErr w:type="spellStart"/>
+      <w:proofErr w:type="gramStart"/>
       <w:r>
         <w:rPr>
           <w:rFonts w:ascii="Menlo" w:eastAsia="Times New Roman" w:hAnsi="Menlo" w:cs="Menlo"/>
@@ -1477,6 +1494,7 @@
         </w:rPr>
         <w:t>(</w:t>
       </w:r>
+      <w:proofErr w:type="gramEnd"/>
       <w:r>
         <w:rPr>
           <w:rFonts w:ascii="Menlo" w:eastAsia="Times New Roman" w:hAnsi="Menlo" w:cs="Menlo"/>
@@ -1509,6 +1527,128 @@
           <w:rFonts w:asciiTheme="majorHAnsi" w:hAnsiTheme="majorHAnsi"/>
         </w:rPr>
         <w:t>. How would you describe the data being generated?</w:t>
+      </w:r>
+    </w:p>
+    <w:p>
+      <w:pPr>
+        <w:pStyle w:val="BodyText"/>
+        <w:numPr>
+          <w:ilvl w:val="0"/>
+          <w:numId w:val="21"/>
+        </w:numPr>
+        <w:rPr>
+          <w:rFonts w:asciiTheme="majorHAnsi" w:hAnsiTheme="majorHAnsi"/>
+          <w:u w:val="single"/>
+        </w:rPr>
+      </w:pPr>
+      <w:r>
+        <w:rPr>
+          <w:rFonts w:asciiTheme="majorHAnsi" w:hAnsiTheme="majorHAnsi"/>
+        </w:rPr>
+        <w:t xml:space="preserve">The </w:t>
+      </w:r>
+      <w:proofErr w:type="spellStart"/>
+      <w:proofErr w:type="gramStart"/>
+      <w:r>
+        <w:rPr>
+          <w:rFonts w:asciiTheme="majorHAnsi" w:hAnsiTheme="majorHAnsi"/>
+        </w:rPr>
+        <w:t>rnorm</w:t>
+      </w:r>
+      <w:proofErr w:type="spellEnd"/>
+      <w:r>
+        <w:rPr>
+          <w:rFonts w:asciiTheme="majorHAnsi" w:hAnsiTheme="majorHAnsi"/>
+        </w:rPr>
+        <w:t>(</w:t>
+      </w:r>
+      <w:proofErr w:type="gramEnd"/>
+      <w:r>
+        <w:rPr>
+          <w:rFonts w:asciiTheme="majorHAnsi" w:hAnsiTheme="majorHAnsi"/>
+        </w:rPr>
+        <w:t xml:space="preserve">100) function generates 100 random numbers the </w:t>
+      </w:r>
+      <w:proofErr w:type="spellStart"/>
+      <w:r>
+        <w:rPr>
+          <w:rFonts w:asciiTheme="majorHAnsi" w:hAnsiTheme="majorHAnsi"/>
+        </w:rPr>
+        <w:t>cumsum</w:t>
+      </w:r>
+      <w:proofErr w:type="spellEnd"/>
+      <w:r>
+        <w:rPr>
+          <w:rFonts w:asciiTheme="majorHAnsi" w:hAnsiTheme="majorHAnsi"/>
+        </w:rPr>
+        <w:t xml:space="preserve"> function wrapped around it then</w:t>
+      </w:r>
+      <w:r>
+        <w:rPr>
+          <w:rFonts w:asciiTheme="majorHAnsi" w:hAnsiTheme="majorHAnsi"/>
+        </w:rPr>
+        <w:t xml:space="preserve"> cumulatively sums all </w:t>
+      </w:r>
+      <w:proofErr w:type="spellStart"/>
+      <w:r>
+        <w:rPr>
+          <w:rFonts w:asciiTheme="majorHAnsi" w:hAnsiTheme="majorHAnsi"/>
+        </w:rPr>
+        <w:t>rndom</w:t>
+      </w:r>
+      <w:proofErr w:type="spellEnd"/>
+      <w:r>
+        <w:rPr>
+          <w:rFonts w:asciiTheme="majorHAnsi" w:hAnsiTheme="majorHAnsi"/>
+        </w:rPr>
+        <w:t xml:space="preserve"> generated values from the x=</w:t>
+      </w:r>
+      <w:proofErr w:type="spellStart"/>
+      <w:r>
+        <w:rPr>
+          <w:rFonts w:asciiTheme="majorHAnsi" w:hAnsiTheme="majorHAnsi"/>
+        </w:rPr>
+        <w:t>rnorm</w:t>
+      </w:r>
+      <w:proofErr w:type="spellEnd"/>
+      <w:r>
+        <w:rPr>
+          <w:rFonts w:asciiTheme="majorHAnsi" w:hAnsiTheme="majorHAnsi"/>
+        </w:rPr>
+        <w:t xml:space="preserve"> (100)</w:t>
+      </w:r>
+    </w:p>
+    <w:p>
+      <w:pPr>
+        <w:pStyle w:val="BodyText"/>
+        <w:numPr>
+          <w:ilvl w:val="0"/>
+          <w:numId w:val="21"/>
+        </w:numPr>
+        <w:rPr>
+          <w:rFonts w:asciiTheme="majorHAnsi" w:hAnsiTheme="majorHAnsi"/>
+          <w:u w:val="single"/>
+        </w:rPr>
+      </w:pPr>
+      <w:r>
+        <w:rPr>
+          <w:rFonts w:asciiTheme="majorHAnsi" w:hAnsiTheme="majorHAnsi"/>
+        </w:rPr>
+        <w:t xml:space="preserve"> </w:t>
+      </w:r>
+      <w:proofErr w:type="spellStart"/>
+      <w:r>
+        <w:rPr>
+          <w:rFonts w:asciiTheme="majorHAnsi" w:hAnsiTheme="majorHAnsi"/>
+        </w:rPr>
+        <w:t>vairable</w:t>
+      </w:r>
+      <w:proofErr w:type="spellEnd"/>
+      <w:r>
+        <w:rPr>
+          <w:rFonts w:asciiTheme="majorHAnsi" w:hAnsiTheme="majorHAnsi"/>
+        </w:rPr>
+        <w:t xml:space="preserve"> </w:t>
       </w:r>
     </w:p>
     <w:p>
@@ -1535,6 +1675,210 @@
         </w:rPr>
         <w:t>.</w:t>
       </w:r>
+    </w:p>
+    <w:p>
+      <w:pPr>
+        <w:pStyle w:val="BodyText"/>
+        <w:numPr>
+          <w:ilvl w:val="0"/>
+          <w:numId w:val="21"/>
+        </w:numPr>
+        <w:rPr>
+          <w:rFonts w:asciiTheme="majorHAnsi" w:hAnsiTheme="majorHAnsi"/>
+          <w:u w:val="single"/>
+        </w:rPr>
+      </w:pPr>
+      <w:r>
+        <w:rPr>
+          <w:rFonts w:asciiTheme="majorHAnsi" w:hAnsiTheme="majorHAnsi"/>
+        </w:rPr>
+        <w:t xml:space="preserve">the initial lines are defining the variables N, </w:t>
+      </w:r>
+      <w:proofErr w:type="spellStart"/>
+      <w:r>
+        <w:rPr>
+          <w:rFonts w:asciiTheme="majorHAnsi" w:hAnsiTheme="majorHAnsi"/>
+        </w:rPr>
+        <w:t>inds</w:t>
+      </w:r>
+      <w:proofErr w:type="spellEnd"/>
+      <w:r>
+        <w:rPr>
+          <w:rFonts w:asciiTheme="majorHAnsi" w:hAnsiTheme="majorHAnsi"/>
+        </w:rPr>
+        <w:t>, b, a, s, and x</w:t>
+      </w:r>
+    </w:p>
+    <w:p>
+      <w:pPr>
+        <w:pStyle w:val="BodyText"/>
+        <w:numPr>
+          <w:ilvl w:val="0"/>
+          <w:numId w:val="21"/>
+        </w:numPr>
+        <w:rPr>
+          <w:rFonts w:asciiTheme="majorHAnsi" w:hAnsiTheme="majorHAnsi"/>
+          <w:u w:val="single"/>
+        </w:rPr>
+      </w:pPr>
+      <w:r>
+        <w:rPr>
+          <w:rFonts w:asciiTheme="majorHAnsi" w:hAnsiTheme="majorHAnsi"/>
+        </w:rPr>
+        <w:t xml:space="preserve">the </w:t>
+      </w:r>
+      <w:proofErr w:type="spellStart"/>
+      <w:r>
+        <w:rPr>
+          <w:rFonts w:asciiTheme="majorHAnsi" w:hAnsiTheme="majorHAnsi"/>
+        </w:rPr>
+        <w:t>rnorm</w:t>
+      </w:r>
+      <w:proofErr w:type="spellEnd"/>
+      <w:r>
+        <w:rPr>
+          <w:rFonts w:asciiTheme="majorHAnsi" w:hAnsiTheme="majorHAnsi"/>
+        </w:rPr>
+        <w:t xml:space="preserve"> function that s is set to isn’t locked in with a seed so it effectively generates 512 new numbers </w:t>
+      </w:r>
+      <w:proofErr w:type="spellStart"/>
+      <w:r>
+        <w:rPr>
+          <w:rFonts w:asciiTheme="majorHAnsi" w:hAnsiTheme="majorHAnsi"/>
+        </w:rPr>
+        <w:t>everytime</w:t>
+      </w:r>
+      <w:proofErr w:type="spellEnd"/>
+      <w:r>
+        <w:rPr>
+          <w:rFonts w:asciiTheme="majorHAnsi" w:hAnsiTheme="majorHAnsi"/>
+        </w:rPr>
+        <w:t xml:space="preserve"> the code is executed</w:t>
+      </w:r>
+    </w:p>
+    <w:p>
+      <w:pPr>
+        <w:pStyle w:val="BodyText"/>
+        <w:numPr>
+          <w:ilvl w:val="0"/>
+          <w:numId w:val="21"/>
+        </w:numPr>
+        <w:rPr>
+          <w:rFonts w:asciiTheme="majorHAnsi" w:hAnsiTheme="majorHAnsi"/>
+          <w:u w:val="single"/>
+        </w:rPr>
+      </w:pPr>
+      <w:r>
+        <w:rPr>
+          <w:rFonts w:asciiTheme="majorHAnsi" w:hAnsiTheme="majorHAnsi"/>
+        </w:rPr>
+        <w:t xml:space="preserve">x is then set to the fast </w:t>
+      </w:r>
+      <w:proofErr w:type="spellStart"/>
+      <w:r>
+        <w:rPr>
+          <w:rFonts w:asciiTheme="majorHAnsi" w:hAnsiTheme="majorHAnsi"/>
+        </w:rPr>
+        <w:t>fourier</w:t>
+      </w:r>
+      <w:proofErr w:type="spellEnd"/>
+      <w:r>
+        <w:rPr>
+          <w:rFonts w:asciiTheme="majorHAnsi" w:hAnsiTheme="majorHAnsi"/>
+        </w:rPr>
+        <w:t xml:space="preserve"> transform of that series of randomly generated values</w:t>
+      </w:r>
+      <w:r>
+        <w:rPr>
+          <w:rFonts w:asciiTheme="majorHAnsi" w:hAnsiTheme="majorHAnsi"/>
+        </w:rPr>
+        <w:t xml:space="preserve"> and converts the random series into a frequency </w:t>
+      </w:r>
+    </w:p>
+    <w:p>
+      <w:pPr>
+        <w:pStyle w:val="BodyText"/>
+        <w:numPr>
+          <w:ilvl w:val="0"/>
+          <w:numId w:val="21"/>
+        </w:numPr>
+        <w:rPr>
+          <w:rFonts w:asciiTheme="majorHAnsi" w:hAnsiTheme="majorHAnsi"/>
+          <w:u w:val="single"/>
+        </w:rPr>
+      </w:pPr>
+      <w:r>
+        <w:rPr>
+          <w:rFonts w:asciiTheme="majorHAnsi" w:hAnsiTheme="majorHAnsi"/>
+        </w:rPr>
+        <w:t>the t</w:t>
+      </w:r>
+      <w:r>
+        <w:rPr>
+          <w:rFonts w:asciiTheme="majorHAnsi" w:hAnsiTheme="majorHAnsi"/>
+        </w:rPr>
+        <w:t xml:space="preserve">ime </w:t>
+      </w:r>
+      <w:proofErr w:type="spellStart"/>
+      <w:r>
+        <w:rPr>
+          <w:rFonts w:asciiTheme="majorHAnsi" w:hAnsiTheme="majorHAnsi"/>
+        </w:rPr>
+        <w:t>series</w:t>
+      </w:r>
+      <w:r>
+        <w:rPr>
+          <w:rFonts w:asciiTheme="majorHAnsi" w:hAnsiTheme="majorHAnsi"/>
+        </w:rPr>
+        <w:t>s</w:t>
+      </w:r>
+      <w:proofErr w:type="spellEnd"/>
+      <w:r>
+        <w:rPr>
+          <w:rFonts w:asciiTheme="majorHAnsi" w:hAnsiTheme="majorHAnsi"/>
+        </w:rPr>
+        <w:t xml:space="preserve"> function plots the standardized </w:t>
+      </w:r>
+      <w:r>
+        <w:rPr>
+          <w:rFonts w:asciiTheme="majorHAnsi" w:hAnsiTheme="majorHAnsi"/>
+        </w:rPr>
+        <w:t xml:space="preserve">‘y’ </w:t>
+      </w:r>
+      <w:r>
+        <w:rPr>
+          <w:rFonts w:asciiTheme="majorHAnsi" w:hAnsiTheme="majorHAnsi"/>
+        </w:rPr>
+        <w:t xml:space="preserve">data </w:t>
+      </w:r>
+      <w:r>
+        <w:rPr>
+          <w:rFonts w:asciiTheme="majorHAnsi" w:hAnsiTheme="majorHAnsi"/>
+        </w:rPr>
+        <w:t>since ‘y’ returns a non- normalized transform of the series of values</w:t>
+      </w:r>
+    </w:p>
+    <w:p>
+      <w:pPr>
+        <w:pStyle w:val="BodyText"/>
+        <w:numPr>
+          <w:ilvl w:val="0"/>
+          <w:numId w:val="21"/>
+        </w:numPr>
+        <w:rPr>
+          <w:rFonts w:asciiTheme="majorHAnsi" w:hAnsiTheme="majorHAnsi"/>
+          <w:u w:val="single"/>
+        </w:rPr>
+      </w:pPr>
+    </w:p>
+    <w:p>
+      <w:pPr>
+        <w:pStyle w:val="BodyText"/>
+        <w:rPr>
+          <w:rFonts w:asciiTheme="majorHAnsi" w:hAnsiTheme="majorHAnsi"/>
+          <w:u w:val="single"/>
+        </w:rPr>
+      </w:pPr>
     </w:p>
     <w:tbl>
       <w:tblPr>
@@ -1569,6 +1913,7 @@
                 <w:sz w:val="18"/>
                 <w:szCs w:val="18"/>
               </w:rPr>
+              <w:lastRenderedPageBreak/>
               <w:t xml:space="preserve">N &lt;- </w:t>
             </w:r>
             <w:r>
@@ -1611,8 +1956,19 @@
                 <w:sz w:val="18"/>
                 <w:szCs w:val="18"/>
               </w:rPr>
-              <w:t xml:space="preserve"> &lt;- c(</w:t>
-            </w:r>
+              <w:t xml:space="preserve"> &lt;- </w:t>
+            </w:r>
+            <w:proofErr w:type="gramStart"/>
+            <w:r>
+              <w:rPr>
+                <w:rFonts w:ascii="Menlo" w:hAnsi="Menlo" w:cs="Menlo"/>
+                <w:color w:val="000000"/>
+                <w:sz w:val="18"/>
+                <w:szCs w:val="18"/>
+              </w:rPr>
+              <w:t>c(</w:t>
+            </w:r>
+            <w:proofErr w:type="gramEnd"/>
             <w:r>
               <w:rPr>
                 <w:rFonts w:ascii="Menlo" w:hAnsi="Menlo" w:cs="Menlo"/>
@@ -1826,8 +2182,19 @@
                 <w:sz w:val="18"/>
                 <w:szCs w:val="18"/>
               </w:rPr>
-              <w:t xml:space="preserve"> &lt;- rep(</w:t>
-            </w:r>
+              <w:t xml:space="preserve"> &lt;- </w:t>
+            </w:r>
+            <w:proofErr w:type="gramStart"/>
+            <w:r>
+              <w:rPr>
+                <w:rFonts w:ascii="Menlo" w:hAnsi="Menlo" w:cs="Menlo"/>
+                <w:color w:val="000000"/>
+                <w:sz w:val="18"/>
+                <w:szCs w:val="18"/>
+              </w:rPr>
+              <w:t>rep(</w:t>
+            </w:r>
+            <w:proofErr w:type="gramEnd"/>
             <w:r>
               <w:rPr>
                 <w:rFonts w:ascii="Menlo" w:hAnsi="Menlo" w:cs="Menlo"/>
@@ -1975,8 +2342,19 @@
                 <w:sz w:val="18"/>
                 <w:szCs w:val="18"/>
               </w:rPr>
-              <w:t xml:space="preserve"> &lt;- c(</w:t>
-            </w:r>
+              <w:t xml:space="preserve"> &lt;- </w:t>
+            </w:r>
+            <w:proofErr w:type="gramStart"/>
+            <w:r>
+              <w:rPr>
+                <w:rFonts w:ascii="Menlo" w:hAnsi="Menlo" w:cs="Menlo"/>
+                <w:color w:val="000000"/>
+                <w:sz w:val="18"/>
+                <w:szCs w:val="18"/>
+              </w:rPr>
+              <w:t>c(</w:t>
+            </w:r>
+            <w:proofErr w:type="gramEnd"/>
             <w:r>
               <w:rPr>
                 <w:rFonts w:ascii="Menlo" w:hAnsi="Menlo" w:cs="Menlo"/>
@@ -2171,9 +2549,20 @@
                 <w:sz w:val="18"/>
                 <w:szCs w:val="18"/>
               </w:rPr>
-              <w:t>y &lt;- Re(</w:t>
+              <w:t xml:space="preserve">y &lt;- </w:t>
+            </w:r>
+            <w:proofErr w:type="gramStart"/>
+            <w:r>
+              <w:rPr>
+                <w:rFonts w:ascii="Menlo" w:hAnsi="Menlo" w:cs="Menlo"/>
+                <w:color w:val="000000"/>
+                <w:sz w:val="18"/>
+                <w:szCs w:val="18"/>
+              </w:rPr>
+              <w:t>Re(</w:t>
             </w:r>
             <w:proofErr w:type="spellStart"/>
+            <w:proofErr w:type="gramEnd"/>
             <w:r>
               <w:rPr>
                 <w:rFonts w:ascii="Menlo" w:hAnsi="Menlo" w:cs="Menlo"/>
@@ -2260,6 +2649,19 @@
                 <w:szCs w:val="18"/>
               </w:rPr>
             </w:pPr>
+          </w:p>
+          <w:p>
+            <w:pPr>
+              <w:shd w:val="clear" w:color="auto" w:fill="FFFFFF"/>
+              <w:spacing w:line="270" w:lineRule="atLeast"/>
+              <w:ind w:left="360"/>
+              <w:rPr>
+                <w:rFonts w:ascii="Menlo" w:hAnsi="Menlo" w:cs="Menlo"/>
+                <w:color w:val="000000"/>
+                <w:sz w:val="18"/>
+                <w:szCs w:val="18"/>
+              </w:rPr>
+            </w:pPr>
             <w:r>
               <w:rPr>
                 <w:rFonts w:ascii="Menlo" w:hAnsi="Menlo" w:cs="Menlo"/>
@@ -2270,6 +2672,7 @@
               <w:t xml:space="preserve">result &lt;- </w:t>
             </w:r>
             <w:proofErr w:type="spellStart"/>
+            <w:proofErr w:type="gramStart"/>
             <w:r>
               <w:rPr>
                 <w:rFonts w:ascii="Menlo" w:hAnsi="Menlo" w:cs="Menlo"/>
@@ -2287,7 +2690,17 @@
                 <w:sz w:val="18"/>
                 <w:szCs w:val="18"/>
               </w:rPr>
-              <w:t xml:space="preserve">(y / </w:t>
+              <w:t>(</w:t>
+            </w:r>
+            <w:proofErr w:type="gramEnd"/>
+            <w:r>
+              <w:rPr>
+                <w:rFonts w:ascii="Menlo" w:hAnsi="Menlo" w:cs="Menlo"/>
+                <w:color w:val="000000"/>
+                <w:sz w:val="18"/>
+                <w:szCs w:val="18"/>
+              </w:rPr>
+              <w:t xml:space="preserve">y / </w:t>
             </w:r>
             <w:proofErr w:type="spellStart"/>
             <w:r>
@@ -2397,6 +2810,7 @@
               <w:t xml:space="preserve">df &lt;- </w:t>
             </w:r>
             <w:proofErr w:type="spellStart"/>
+            <w:proofErr w:type="gramStart"/>
             <w:r>
               <w:rPr>
                 <w:rFonts w:ascii="Menlo" w:hAnsi="Menlo" w:cs="Menlo"/>
@@ -2407,6 +2821,7 @@
               <w:t>data.frame</w:t>
             </w:r>
             <w:proofErr w:type="spellEnd"/>
+            <w:proofErr w:type="gramEnd"/>
             <w:r>
               <w:rPr>
                 <w:rFonts w:ascii="Menlo" w:hAnsi="Menlo" w:cs="Menlo"/>
@@ -2560,6 +2975,7 @@
               <w:t xml:space="preserve">                 , b = c(</w:t>
             </w:r>
             <w:proofErr w:type="spellStart"/>
+            <w:proofErr w:type="gramStart"/>
             <w:r>
               <w:rPr>
                 <w:rFonts w:ascii="Menlo" w:hAnsi="Menlo" w:cs="Menlo"/>
@@ -2579,6 +2995,7 @@
               </w:rPr>
               <w:t>(</w:t>
             </w:r>
+            <w:proofErr w:type="gramEnd"/>
             <w:r>
               <w:rPr>
                 <w:rFonts w:ascii="Menlo" w:hAnsi="Menlo" w:cs="Menlo"/>
@@ -2736,8 +3153,19 @@
                 <w:sz w:val="18"/>
                 <w:szCs w:val="18"/>
               </w:rPr>
-              <w:t xml:space="preserve">                 , c = c(rep(</w:t>
-            </w:r>
+              <w:t xml:space="preserve">                 , c = c(</w:t>
+            </w:r>
+            <w:proofErr w:type="gramStart"/>
+            <w:r>
+              <w:rPr>
+                <w:rFonts w:ascii="Menlo" w:hAnsi="Menlo" w:cs="Menlo"/>
+                <w:color w:val="000000"/>
+                <w:sz w:val="18"/>
+                <w:szCs w:val="18"/>
+              </w:rPr>
+              <w:t>rep(</w:t>
+            </w:r>
+            <w:proofErr w:type="gramEnd"/>
             <w:r>
               <w:rPr>
                 <w:rFonts w:ascii="Menlo" w:hAnsi="Menlo" w:cs="Menlo"/>
@@ -2828,6 +3256,19 @@
               </w:rPr>
               <w:t>)))</w:t>
             </w:r>
+          </w:p>
+          <w:p>
+            <w:pPr>
+              <w:shd w:val="clear" w:color="auto" w:fill="FFFFFF"/>
+              <w:spacing w:line="270" w:lineRule="atLeast"/>
+              <w:ind w:left="360"/>
+              <w:rPr>
+                <w:rFonts w:ascii="Menlo" w:hAnsi="Menlo" w:cs="Menlo"/>
+                <w:color w:val="000000"/>
+                <w:sz w:val="18"/>
+                <w:szCs w:val="18"/>
+              </w:rPr>
+            </w:pPr>
           </w:p>
         </w:tc>
       </w:tr>
@@ -2853,7 +3294,6 @@
           <w:rFonts w:asciiTheme="majorHAnsi" w:hAnsiTheme="majorHAnsi"/>
           <w:u w:val="single"/>
         </w:rPr>
-        <w:lastRenderedPageBreak/>
         <w:t>Deliverables:</w:t>
       </w:r>
     </w:p>
@@ -3650,6 +4090,120 @@
     </w:lvl>
   </w:abstractNum>
   <w:abstractNum w:abstractNumId="15" w15:restartNumberingAfterBreak="0">
+    <w:nsid w:val="310F42BE"/>
+    <w:multiLevelType w:val="hybridMultilevel"/>
+    <w:tmpl w:val="BADE5A70"/>
+    <w:lvl w:ilvl="0" w:tplc="517691E0">
+      <w:start w:val="1"/>
+      <w:numFmt w:val="bullet"/>
+      <w:lvlText w:val="-"/>
+      <w:lvlJc w:val="left"/>
+      <w:pPr>
+        <w:ind w:left="1080" w:hanging="360"/>
+      </w:pPr>
+      <w:rPr>
+        <w:rFonts w:ascii="Calibri" w:eastAsiaTheme="minorHAnsi" w:hAnsi="Calibri" w:cs="Calibri" w:hint="default"/>
+        <w:u w:val="none"/>
+      </w:rPr>
+    </w:lvl>
+    <w:lvl w:ilvl="1" w:tplc="04090003" w:tentative="1">
+      <w:start w:val="1"/>
+      <w:numFmt w:val="bullet"/>
+      <w:lvlText w:val="o"/>
+      <w:lvlJc w:val="left"/>
+      <w:pPr>
+        <w:ind w:left="1800" w:hanging="360"/>
+      </w:pPr>
+      <w:rPr>
+        <w:rFonts w:ascii="Courier New" w:hAnsi="Courier New" w:cs="Courier New" w:hint="default"/>
+      </w:rPr>
+    </w:lvl>
+    <w:lvl w:ilvl="2" w:tplc="04090005" w:tentative="1">
+      <w:start w:val="1"/>
+      <w:numFmt w:val="bullet"/>
+      <w:lvlText w:val=""/>
+      <w:lvlJc w:val="left"/>
+      <w:pPr>
+        <w:ind w:left="2520" w:hanging="360"/>
+      </w:pPr>
+      <w:rPr>
+        <w:rFonts w:ascii="Wingdings" w:hAnsi="Wingdings" w:hint="default"/>
+      </w:rPr>
+    </w:lvl>
+    <w:lvl w:ilvl="3" w:tplc="04090001" w:tentative="1">
+      <w:start w:val="1"/>
+      <w:numFmt w:val="bullet"/>
+      <w:lvlText w:val=""/>
+      <w:lvlJc w:val="left"/>
+      <w:pPr>
+        <w:ind w:left="3240" w:hanging="360"/>
+      </w:pPr>
+      <w:rPr>
+        <w:rFonts w:ascii="Symbol" w:hAnsi="Symbol" w:hint="default"/>
+      </w:rPr>
+    </w:lvl>
+    <w:lvl w:ilvl="4" w:tplc="04090003" w:tentative="1">
+      <w:start w:val="1"/>
+      <w:numFmt w:val="bullet"/>
+      <w:lvlText w:val="o"/>
+      <w:lvlJc w:val="left"/>
+      <w:pPr>
+        <w:ind w:left="3960" w:hanging="360"/>
+      </w:pPr>
+      <w:rPr>
+        <w:rFonts w:ascii="Courier New" w:hAnsi="Courier New" w:cs="Courier New" w:hint="default"/>
+      </w:rPr>
+    </w:lvl>
+    <w:lvl w:ilvl="5" w:tplc="04090005" w:tentative="1">
+      <w:start w:val="1"/>
+      <w:numFmt w:val="bullet"/>
+      <w:lvlText w:val=""/>
+      <w:lvlJc w:val="left"/>
+      <w:pPr>
+        <w:ind w:left="4680" w:hanging="360"/>
+      </w:pPr>
+      <w:rPr>
+        <w:rFonts w:ascii="Wingdings" w:hAnsi="Wingdings" w:hint="default"/>
+      </w:rPr>
+    </w:lvl>
+    <w:lvl w:ilvl="6" w:tplc="04090001" w:tentative="1">
+      <w:start w:val="1"/>
+      <w:numFmt w:val="bullet"/>
+      <w:lvlText w:val=""/>
+      <w:lvlJc w:val="left"/>
+      <w:pPr>
+        <w:ind w:left="5400" w:hanging="360"/>
+      </w:pPr>
+      <w:rPr>
+        <w:rFonts w:ascii="Symbol" w:hAnsi="Symbol" w:hint="default"/>
+      </w:rPr>
+    </w:lvl>
+    <w:lvl w:ilvl="7" w:tplc="04090003" w:tentative="1">
+      <w:start w:val="1"/>
+      <w:numFmt w:val="bullet"/>
+      <w:lvlText w:val="o"/>
+      <w:lvlJc w:val="left"/>
+      <w:pPr>
+        <w:ind w:left="6120" w:hanging="360"/>
+      </w:pPr>
+      <w:rPr>
+        <w:rFonts w:ascii="Courier New" w:hAnsi="Courier New" w:cs="Courier New" w:hint="default"/>
+      </w:rPr>
+    </w:lvl>
+    <w:lvl w:ilvl="8" w:tplc="04090005" w:tentative="1">
+      <w:start w:val="1"/>
+      <w:numFmt w:val="bullet"/>
+      <w:lvlText w:val=""/>
+      <w:lvlJc w:val="left"/>
+      <w:pPr>
+        <w:ind w:left="6840" w:hanging="360"/>
+      </w:pPr>
+      <w:rPr>
+        <w:rFonts w:ascii="Wingdings" w:hAnsi="Wingdings" w:hint="default"/>
+      </w:rPr>
+    </w:lvl>
+  </w:abstractNum>
+  <w:abstractNum w:abstractNumId="16" w15:restartNumberingAfterBreak="0">
     <w:nsid w:val="4C0CFC1F"/>
     <w:multiLevelType w:val="multilevel"/>
     <w:tmpl w:val="A83693A4"/>
@@ -3741,7 +4295,7 @@
       <w:lvlJc w:val="left"/>
     </w:lvl>
   </w:abstractNum>
-  <w:abstractNum w:abstractNumId="16" w15:restartNumberingAfterBreak="0">
+  <w:abstractNum w:abstractNumId="17" w15:restartNumberingAfterBreak="0">
     <w:nsid w:val="6C0957DA"/>
     <w:multiLevelType w:val="hybridMultilevel"/>
     <w:tmpl w:val="0B0C4724"/>
@@ -3854,7 +4408,7 @@
       </w:rPr>
     </w:lvl>
   </w:abstractNum>
-  <w:abstractNum w:abstractNumId="17" w15:restartNumberingAfterBreak="0">
+  <w:abstractNum w:abstractNumId="18" w15:restartNumberingAfterBreak="0">
     <w:nsid w:val="7CD3297E"/>
     <w:multiLevelType w:val="multilevel"/>
     <w:tmpl w:val="A6BC0444"/>
@@ -3960,10 +4514,10 @@
     <w:abstractNumId w:val="14"/>
   </w:num>
   <w:num w:numId="3">
-    <w:abstractNumId w:val="15"/>
+    <w:abstractNumId w:val="16"/>
   </w:num>
   <w:num w:numId="4">
-    <w:abstractNumId w:val="17"/>
+    <w:abstractNumId w:val="18"/>
     <w:lvlOverride w:ilvl="0">
       <w:startOverride w:val="1"/>
     </w:lvlOverride>
@@ -3987,7 +4541,7 @@
     </w:lvlOverride>
   </w:num>
   <w:num w:numId="5">
-    <w:abstractNumId w:val="15"/>
+    <w:abstractNumId w:val="16"/>
   </w:num>
   <w:num w:numId="6">
     <w:abstractNumId w:val="1"/>
@@ -4014,10 +4568,10 @@
     </w:lvlOverride>
   </w:num>
   <w:num w:numId="7">
-    <w:abstractNumId w:val="15"/>
+    <w:abstractNumId w:val="16"/>
   </w:num>
   <w:num w:numId="8">
-    <w:abstractNumId w:val="16"/>
+    <w:abstractNumId w:val="17"/>
   </w:num>
   <w:num w:numId="9">
     <w:abstractNumId w:val="12"/>
@@ -4054,6 +4608,9 @@
   </w:num>
   <w:num w:numId="20">
     <w:abstractNumId w:val="11"/>
+  </w:num>
+  <w:num w:numId="21">
+    <w:abstractNumId w:val="15"/>
   </w:num>
 </w:numbering>
 </file>
@@ -5500,21 +6057,10 @@
 </file>
 
 <file path=customXml/item1.xml><?xml version="1.0" encoding="utf-8"?>
-<p:properties xmlns:p="http://schemas.microsoft.com/office/2006/metadata/properties" xmlns:xsi="http://www.w3.org/2001/XMLSchema-instance" xmlns:pc="http://schemas.microsoft.com/office/infopath/2007/PartnerControls">
-  <documentManagement/>
-</p:properties>
+<b:Sources xmlns:b="http://schemas.openxmlformats.org/officeDocument/2006/bibliography" xmlns="http://schemas.openxmlformats.org/officeDocument/2006/bibliography" SelectedStyle="/APA.XSL" StyleName="APA"/>
 </file>
 
 <file path=customXml/item2.xml><?xml version="1.0" encoding="utf-8"?>
-<?mso-contentType ?>
-<FormTemplates xmlns="http://schemas.microsoft.com/sharepoint/v3/contenttype/forms">
-  <Display>DocumentLibraryForm</Display>
-  <Edit>DocumentLibraryForm</Edit>
-  <New>DocumentLibraryForm</New>
-</FormTemplates>
-</file>
-
-<file path=customXml/item3.xml><?xml version="1.0" encoding="utf-8"?>
 <ct:contentTypeSchema xmlns:ct="http://schemas.microsoft.com/office/2006/metadata/contentType" xmlns:ma="http://schemas.microsoft.com/office/2006/metadata/properties/metaAttributes" ct:_="" ma:_="" ma:contentTypeName="Document" ma:contentTypeID="0x010100646FE98D49B3A34099110B714FBCDB4C" ma:contentTypeVersion="13" ma:contentTypeDescription="Create a new document." ma:contentTypeScope="" ma:versionID="41e6bd09d32884205438d976111009d1">
   <xsd:schema xmlns:xsd="http://www.w3.org/2001/XMLSchema" xmlns:xs="http://www.w3.org/2001/XMLSchema" xmlns:p="http://schemas.microsoft.com/office/2006/metadata/properties" xmlns:ns3="bf0facba-a2ee-454b-8da5-8adeb5d4dac1" xmlns:ns4="6611e072-0b89-4fe5-bf2c-ac5c251f9ac8" targetNamespace="http://schemas.microsoft.com/office/2006/metadata/properties" ma:root="true" ma:fieldsID="45474b2a6bd9cc833049ff2890601c56" ns3:_="" ns4:_="">
     <xsd:import namespace="bf0facba-a2ee-454b-8da5-8adeb5d4dac1"/>
@@ -5737,28 +6283,30 @@
 </ct:contentTypeSchema>
 </file>
 
+<file path=customXml/item3.xml><?xml version="1.0" encoding="utf-8"?>
+<?mso-contentType ?>
+<FormTemplates xmlns="http://schemas.microsoft.com/sharepoint/v3/contenttype/forms">
+  <Display>DocumentLibraryForm</Display>
+  <Edit>DocumentLibraryForm</Edit>
+  <New>DocumentLibraryForm</New>
+</FormTemplates>
+</file>
+
 <file path=customXml/item4.xml><?xml version="1.0" encoding="utf-8"?>
-<b:Sources xmlns:b="http://schemas.openxmlformats.org/officeDocument/2006/bibliography" xmlns="http://schemas.openxmlformats.org/officeDocument/2006/bibliography" SelectedStyle="/APA.XSL" StyleName="APA"/>
+<p:properties xmlns:p="http://schemas.microsoft.com/office/2006/metadata/properties" xmlns:xsi="http://www.w3.org/2001/XMLSchema-instance" xmlns:pc="http://schemas.microsoft.com/office/infopath/2007/PartnerControls">
+  <documentManagement/>
+</p:properties>
 </file>
 
 <file path=customXml/itemProps1.xml><?xml version="1.0" encoding="utf-8"?>
-<ds:datastoreItem xmlns:ds="http://schemas.openxmlformats.org/officeDocument/2006/customXml" ds:itemID="{A78B749E-68CC-49C0-BD1D-D0E875E39257}">
+<ds:datastoreItem xmlns:ds="http://schemas.openxmlformats.org/officeDocument/2006/customXml" ds:itemID="{D46038FE-1DD7-482C-95D6-BEC92B68E2AD}">
   <ds:schemaRefs>
-    <ds:schemaRef ds:uri="http://schemas.microsoft.com/office/2006/metadata/properties"/>
-    <ds:schemaRef ds:uri="http://schemas.microsoft.com/office/infopath/2007/PartnerControls"/>
+    <ds:schemaRef ds:uri="http://schemas.openxmlformats.org/officeDocument/2006/bibliography"/>
   </ds:schemaRefs>
 </ds:datastoreItem>
 </file>
 
 <file path=customXml/itemProps2.xml><?xml version="1.0" encoding="utf-8"?>
-<ds:datastoreItem xmlns:ds="http://schemas.openxmlformats.org/officeDocument/2006/customXml" ds:itemID="{2DC18922-82B7-40DE-8755-D67C4912DDE9}">
-  <ds:schemaRefs>
-    <ds:schemaRef ds:uri="http://schemas.microsoft.com/sharepoint/v3/contenttype/forms"/>
-  </ds:schemaRefs>
-</ds:datastoreItem>
-</file>
-
-<file path=customXml/itemProps3.xml><?xml version="1.0" encoding="utf-8"?>
 <ds:datastoreItem xmlns:ds="http://schemas.openxmlformats.org/officeDocument/2006/customXml" ds:itemID="{52129B07-F57B-4DCD-BB6A-B179BD9CD688}">
   <ds:schemaRefs>
     <ds:schemaRef ds:uri="http://schemas.microsoft.com/office/2006/metadata/contentType"/>
@@ -5777,10 +6325,19 @@
 </ds:datastoreItem>
 </file>
 
+<file path=customXml/itemProps3.xml><?xml version="1.0" encoding="utf-8"?>
+<ds:datastoreItem xmlns:ds="http://schemas.openxmlformats.org/officeDocument/2006/customXml" ds:itemID="{2DC18922-82B7-40DE-8755-D67C4912DDE9}">
+  <ds:schemaRefs>
+    <ds:schemaRef ds:uri="http://schemas.microsoft.com/sharepoint/v3/contenttype/forms"/>
+  </ds:schemaRefs>
+</ds:datastoreItem>
+</file>
+
 <file path=customXml/itemProps4.xml><?xml version="1.0" encoding="utf-8"?>
-<ds:datastoreItem xmlns:ds="http://schemas.openxmlformats.org/officeDocument/2006/customXml" ds:itemID="{D46038FE-1DD7-482C-95D6-BEC92B68E2AD}">
+<ds:datastoreItem xmlns:ds="http://schemas.openxmlformats.org/officeDocument/2006/customXml" ds:itemID="{A78B749E-68CC-49C0-BD1D-D0E875E39257}">
   <ds:schemaRefs>
-    <ds:schemaRef ds:uri="http://schemas.openxmlformats.org/officeDocument/2006/bibliography"/>
+    <ds:schemaRef ds:uri="http://schemas.microsoft.com/office/2006/metadata/properties"/>
+    <ds:schemaRef ds:uri="http://schemas.microsoft.com/office/infopath/2007/PartnerControls"/>
   </ds:schemaRefs>
 </ds:datastoreItem>
 </file>
</xml_diff>